<commit_message>
Feedin konfigurointi use case tallennus
</commit_message>
<xml_diff>
--- a/dokumentaatio/Use caset/Use case konfiguroi feedi.docx
+++ b/dokumentaatio/Use caset/Use case konfiguroi feedi.docx
@@ -5,62 +5,12 @@
     <w:p>
       <w:pPr>
         <w:pStyle w:val="Heading1"/>
-        <w:rPr>
-          <w:lang w:val="en-US"/>
-        </w:rPr>
-      </w:pPr>
-      <w:proofErr w:type="spellStart"/>
-      <w:r>
-        <w:rPr>
-          <w:lang w:val="en-US"/>
-        </w:rPr>
-        <w:t>YouSports</w:t>
-      </w:r>
-      <w:proofErr w:type="spellEnd"/>
-      <w:r>
-        <w:rPr>
-          <w:lang w:val="en-US"/>
-        </w:rPr>
-        <w:t xml:space="preserve"> use case: </w:t>
-      </w:r>
-      <w:proofErr w:type="spellStart"/>
-      <w:r>
-        <w:rPr>
-          <w:lang w:val="en-US"/>
-        </w:rPr>
-        <w:t>Konfiguroi</w:t>
-      </w:r>
-      <w:proofErr w:type="spellEnd"/>
-      <w:r>
-        <w:rPr>
-          <w:lang w:val="en-US"/>
-        </w:rPr>
-        <w:t xml:space="preserve"> </w:t>
-      </w:r>
-      <w:proofErr w:type="spellStart"/>
-      <w:proofErr w:type="gramStart"/>
-      <w:r>
-        <w:rPr>
-          <w:lang w:val="en-US"/>
-        </w:rPr>
-        <w:t>f</w:t>
-      </w:r>
-      <w:r>
-        <w:rPr>
-          <w:lang w:val="en-US"/>
-        </w:rPr>
-        <w:t>eedi</w:t>
-      </w:r>
-      <w:proofErr w:type="spellEnd"/>
-      <w:proofErr w:type="gramEnd"/>
-    </w:p>
-    <w:p>
-      <w:pPr>
-        <w:rPr>
-          <w:lang w:val="en-US"/>
-        </w:rPr>
-      </w:pPr>
-    </w:p>
+      </w:pPr>
+      <w:r>
+        <w:t>YouSports use case: Konfiguroi feedi</w:t>
+      </w:r>
+    </w:p>
+    <w:p/>
     <w:p>
       <w:r>
         <w:rPr>
@@ -73,31 +23,7 @@
         <w:t>: Käyttäjä on kirjautunut sis</w:t>
       </w:r>
       <w:r>
-        <w:t xml:space="preserve">ään, klikannut ’My </w:t>
-      </w:r>
-      <w:proofErr w:type="spellStart"/>
-      <w:r>
-        <w:t>feed</w:t>
-      </w:r>
-      <w:proofErr w:type="spellEnd"/>
-      <w:r>
-        <w:t>’ ja sieltä ’</w:t>
-      </w:r>
-      <w:proofErr w:type="spellStart"/>
-      <w:r>
-        <w:t>Configure</w:t>
-      </w:r>
-      <w:proofErr w:type="spellEnd"/>
-      <w:r>
-        <w:t xml:space="preserve"> </w:t>
-      </w:r>
-      <w:proofErr w:type="spellStart"/>
-      <w:r>
-        <w:t>feed</w:t>
-      </w:r>
-      <w:proofErr w:type="spellEnd"/>
-      <w:r>
-        <w:t>’</w:t>
+        <w:t>ään, klikannut ’My feed’ ja sieltä ’Configure feed’</w:t>
       </w:r>
     </w:p>
     <w:p>
@@ -109,15 +35,7 @@
         <w:t>Jälkiehto</w:t>
       </w:r>
       <w:r>
-        <w:t>: Käyttäjä on konfiguroinut ”</w:t>
-      </w:r>
-      <w:proofErr w:type="spellStart"/>
-      <w:r>
-        <w:t>feedinsä</w:t>
-      </w:r>
-      <w:proofErr w:type="spellEnd"/>
-      <w:r>
-        <w:t>” sellaiseksi kuin haluaa</w:t>
+        <w:t>: Käyttäjä on konfiguroinut ”feedinsä” sellaiseksi kuin haluaa</w:t>
       </w:r>
     </w:p>
     <w:p>
@@ -133,7 +51,6 @@
       </w:r>
     </w:p>
     <w:p>
-      <w:proofErr w:type="spellStart"/>
       <w:r>
         <w:rPr>
           <w:b/>
@@ -141,7 +58,6 @@
         </w:rPr>
         <w:t>Flow</w:t>
       </w:r>
-      <w:proofErr w:type="spellEnd"/>
       <w:r>
         <w:t>:</w:t>
       </w:r>
@@ -155,15 +71,7 @@
         </w:numPr>
       </w:pPr>
       <w:r>
-        <w:t xml:space="preserve">Ensimmäisenä käyttäjä valitsee sarjan, jota haluaa tarkastella. Sarja valitaan </w:t>
-      </w:r>
-      <w:proofErr w:type="spellStart"/>
-      <w:r>
-        <w:t>dropdown</w:t>
-      </w:r>
-      <w:proofErr w:type="spellEnd"/>
-      <w:r>
-        <w:t xml:space="preserve">-valikosta. </w:t>
+        <w:t xml:space="preserve">Ensimmäisenä käyttäjä valitsee sarjan, jota haluaa tarkastella. Sarja valitaan dropdown-valikosta. </w:t>
       </w:r>
     </w:p>
     <w:p>
@@ -175,31 +83,7 @@
         </w:numPr>
       </w:pPr>
       <w:r>
-        <w:t xml:space="preserve">Kun sarja on valittu, käyttäjää pyydetään valitsemaan seuraavasta </w:t>
-      </w:r>
-      <w:proofErr w:type="spellStart"/>
-      <w:r>
-        <w:t>dropdown</w:t>
-      </w:r>
-      <w:proofErr w:type="spellEnd"/>
-      <w:r>
-        <w:t>-valikosta haluamansa joukkue. Käyttäjällä on mahdollisuus valita tässä vaiheessa ”</w:t>
-      </w:r>
-      <w:proofErr w:type="spellStart"/>
-      <w:r>
-        <w:t>all</w:t>
-      </w:r>
-      <w:proofErr w:type="spellEnd"/>
-      <w:r>
-        <w:t xml:space="preserve">”, jolloin hän tilaa </w:t>
-      </w:r>
-      <w:proofErr w:type="spellStart"/>
-      <w:r>
-        <w:t>feediinsä</w:t>
-      </w:r>
-      <w:proofErr w:type="spellEnd"/>
-      <w:r>
-        <w:t xml:space="preserve"> kaikilta joukkueilta samat asiat.</w:t>
+        <w:t>Kun sarja on valittu, käyttäjää pyydetään valitsemaan seuraavasta dropdown-valikosta haluamansa joukkue. Käyttäjällä on mahdollisuus valita tässä vaiheessa ”all”, jolloin hän tilaa feediinsä kaikilta joukkueilta samat asiat.</w:t>
       </w:r>
     </w:p>
     <w:p>
@@ -232,31 +116,10 @@
         </w:numPr>
       </w:pPr>
       <w:r>
-        <w:t xml:space="preserve">Kun joukkue on valittu, käyttäjää pyydetään valitsemaan seuraavasta </w:t>
-      </w:r>
-      <w:proofErr w:type="spellStart"/>
-      <w:r>
-        <w:t>dropdown</w:t>
-      </w:r>
-      <w:proofErr w:type="spellEnd"/>
-      <w:r>
-        <w:t>-valikosta haluamansa pelaaja. Taas on mahdollista valita ”</w:t>
-      </w:r>
-      <w:proofErr w:type="spellStart"/>
-      <w:r>
-        <w:t>all</w:t>
-      </w:r>
-      <w:proofErr w:type="spellEnd"/>
-      <w:r>
-        <w:t xml:space="preserve">”, jolloin </w:t>
-      </w:r>
-      <w:proofErr w:type="spellStart"/>
-      <w:r>
-        <w:t>feediin</w:t>
-      </w:r>
-      <w:proofErr w:type="spellEnd"/>
-      <w:r>
-        <w:t xml:space="preserve"> tilataan kaikilta tämän joukkueen pelaajilta valitut tilastot.</w:t>
+        <w:t xml:space="preserve">Kun joukkue on valittu, käyttäjää pyydetään valitsemaan seuraavasta dropdown-valikosta haluamansa pelaaja. Taas on mahdollista valita ”all”, jolloin </w:t>
+      </w:r>
+      <w:r>
+        <w:t>feediin tilataan kaikilta tämän joukkueen pelaajilta valitut tilastot.</w:t>
       </w:r>
     </w:p>
     <w:p>
@@ -268,26 +131,10 @@
         </w:numPr>
       </w:pPr>
       <w:r>
-        <w:t xml:space="preserve">Kun pelaaja on valittu, käyttäjää pyydetään valitsemaan </w:t>
-      </w:r>
-      <w:proofErr w:type="spellStart"/>
-      <w:r>
-        <w:t>checkboxista</w:t>
-      </w:r>
-      <w:proofErr w:type="spellEnd"/>
-      <w:r>
-        <w:t xml:space="preserve"> haluamansa tilastot kyseiselle pelaajalle.</w:t>
-      </w:r>
-      <w:r>
-        <w:t xml:space="preserve"> (tai joukkueelle jos pelaajan kohdalla on </w:t>
-      </w:r>
-      <w:proofErr w:type="spellStart"/>
-      <w:r>
-        <w:t>all</w:t>
-      </w:r>
-      <w:proofErr w:type="spellEnd"/>
-      <w:r>
-        <w:t>)</w:t>
+        <w:t>Kun pelaaja on valittu, käyttäjää pyydetään valitsemaan checkboxista haluamansa tilastot kyseiselle pelaajalle.</w:t>
+      </w:r>
+      <w:r>
+        <w:t xml:space="preserve"> (tai joukkueelle jos pelaajan kohdalla on all)</w:t>
       </w:r>
     </w:p>
     <w:p>
@@ -295,7 +142,82 @@
         <w:pStyle w:val="ListParagraph"/>
       </w:pPr>
     </w:p>
-    <w:p/>
+    <w:p>
+      <w:r>
+        <w:rPr>
+          <w:b/>
+          <w:bCs/>
+        </w:rPr>
+        <w:t>UI:</w:t>
+      </w:r>
+    </w:p>
+    <w:p>
+      <w:r>
+        <w:rPr>
+          <w:noProof/>
+        </w:rPr>
+        <w:drawing>
+          <wp:anchor distT="0" distB="0" distL="114300" distR="114300" simplePos="0" relativeHeight="251658240" behindDoc="1" locked="0" layoutInCell="1" allowOverlap="1" wp14:anchorId="545CF0CF" wp14:editId="531FD0FE">
+            <wp:simplePos x="0" y="0"/>
+            <wp:positionH relativeFrom="margin">
+              <wp:align>left</wp:align>
+            </wp:positionH>
+            <wp:positionV relativeFrom="paragraph">
+              <wp:posOffset>609600</wp:posOffset>
+            </wp:positionV>
+            <wp:extent cx="6120130" cy="3825240"/>
+            <wp:effectExtent l="0" t="0" r="0" b="3810"/>
+            <wp:wrapTight wrapText="bothSides">
+              <wp:wrapPolygon edited="0">
+                <wp:start x="0" y="0"/>
+                <wp:lineTo x="0" y="21514"/>
+                <wp:lineTo x="21515" y="21514"/>
+                <wp:lineTo x="21515" y="0"/>
+                <wp:lineTo x="0" y="0"/>
+              </wp:wrapPolygon>
+            </wp:wrapTight>
+            <wp:docPr id="1" name="Picture 1" descr="A screenshot of a computer&#10;&#10;Description automatically generated with medium confidence"/>
+            <wp:cNvGraphicFramePr>
+              <a:graphicFrameLocks xmlns:a="http://schemas.openxmlformats.org/drawingml/2006/main" noChangeAspect="1"/>
+            </wp:cNvGraphicFramePr>
+            <a:graphic xmlns:a="http://schemas.openxmlformats.org/drawingml/2006/main">
+              <a:graphicData uri="http://schemas.openxmlformats.org/drawingml/2006/picture">
+                <pic:pic xmlns:pic="http://schemas.openxmlformats.org/drawingml/2006/picture">
+                  <pic:nvPicPr>
+                    <pic:cNvPr id="1" name="Picture 1" descr="A screenshot of a computer&#10;&#10;Description automatically generated with medium confidence"/>
+                    <pic:cNvPicPr/>
+                  </pic:nvPicPr>
+                  <pic:blipFill>
+                    <a:blip r:embed="rId5">
+                      <a:extLst>
+                        <a:ext uri="{28A0092B-C50C-407E-A947-70E740481C1C}">
+                          <a14:useLocalDpi xmlns:a14="http://schemas.microsoft.com/office/drawing/2010/main" val="0"/>
+                        </a:ext>
+                      </a:extLst>
+                    </a:blip>
+                    <a:stretch>
+                      <a:fillRect/>
+                    </a:stretch>
+                  </pic:blipFill>
+                  <pic:spPr>
+                    <a:xfrm>
+                      <a:off x="0" y="0"/>
+                      <a:ext cx="6120130" cy="3825240"/>
+                    </a:xfrm>
+                    <a:prstGeom prst="rect">
+                      <a:avLst/>
+                    </a:prstGeom>
+                  </pic:spPr>
+                </pic:pic>
+              </a:graphicData>
+            </a:graphic>
+          </wp:anchor>
+        </w:drawing>
+      </w:r>
+      <w:r>
+        <w:t>Tässä kohtaa käyttäjä on valinnut sarjan, sarjasta kiinnostavat tilastorivit, sen jälkeen joukkueen ja pelaajan ja tälle tietylle pelaajalle halutut tilastot.</w:t>
+      </w:r>
+    </w:p>
     <w:sectPr>
       <w:pgSz w:w="11906" w:h="16838"/>
       <w:pgMar w:top="1417" w:right="1134" w:bottom="1417" w:left="1134" w:header="708" w:footer="708" w:gutter="0"/>

</xml_diff>